<commit_message>
Update Master Document (Sprint2).docx
</commit_message>
<xml_diff>
--- a/Documentation/Master Document (Sprint2).docx
+++ b/Documentation/Master Document (Sprint2).docx
@@ -6488,6 +6488,7 @@
           <w:p>
             <w:pPr>
               <w:pStyle w:val="Heading1"/>
+              <w:outlineLvl w:val="0"/>
             </w:pPr>
             <w:bookmarkStart w:id="2" w:name="_Toc74296953"/>
             <w:r>
@@ -7506,8 +7507,8 @@
           <w:color w:val="auto"/>
         </w:rPr>
       </w:pPr>
-      <w:bookmarkStart w:id="32" w:name="_Toc73441334"/>
-      <w:bookmarkStart w:id="33" w:name="_Toc74296969"/>
+      <w:bookmarkStart w:id="32" w:name="_Toc74296969"/>
+      <w:bookmarkStart w:id="33" w:name="_Toc73441334"/>
       <w:r>
         <w:rPr>
           <w:color w:val="auto"/>
@@ -7527,7 +7528,7 @@
         </w:rPr>
         <w:t>Sprint One Meeting Minutes</w:t>
       </w:r>
-      <w:bookmarkEnd w:id="33"/>
+      <w:bookmarkEnd w:id="32"/>
     </w:p>
     <w:p>
       <w:pPr>
@@ -8112,7 +8113,7 @@
         </w:rPr>
         <w:t>Adaptive Versus Responsive</w:t>
       </w:r>
-      <w:bookmarkEnd w:id="32"/>
+      <w:bookmarkEnd w:id="33"/>
       <w:bookmarkEnd w:id="43"/>
     </w:p>
     <w:p>
@@ -8992,14 +8993,27 @@
       <w:r>
         <w:t xml:space="preserve">Figure </w:t>
       </w:r>
-      <w:fldSimple w:instr=" SEQ Figure \* ARABIC ">
-        <w:r>
-          <w:rPr>
-            <w:noProof/>
-          </w:rPr>
-          <w:t>1</w:t>
-        </w:r>
-      </w:fldSimple>
+      <w:r>
+        <w:fldChar w:fldCharType="begin"/>
+      </w:r>
+      <w:r>
+        <w:instrText xml:space="preserve"> SEQ Figure \* ARABIC </w:instrText>
+      </w:r>
+      <w:r>
+        <w:fldChar w:fldCharType="separate"/>
+      </w:r>
+      <w:r>
+        <w:rPr>
+          <w:noProof/>
+        </w:rPr>
+        <w:t>1</w:t>
+      </w:r>
+      <w:r>
+        <w:rPr>
+          <w:noProof/>
+        </w:rPr>
+        <w:fldChar w:fldCharType="end"/>
+      </w:r>
       <w:r>
         <w:t xml:space="preserve"> - Project Management for sprint One</w:t>
       </w:r>
@@ -9641,6 +9655,7 @@
           <w:p>
             <w:pPr>
               <w:pStyle w:val="Heading1"/>
+              <w:outlineLvl w:val="0"/>
             </w:pPr>
             <w:bookmarkStart w:id="61" w:name="_Toc74296991"/>
             <w:r>
@@ -9858,8 +9873,8 @@
           <w:szCs w:val="22"/>
         </w:rPr>
       </w:pPr>
-      <w:bookmarkStart w:id="68" w:name="_Toc73604654"/>
-      <w:bookmarkStart w:id="69" w:name="_Toc74296995"/>
+      <w:bookmarkStart w:id="68" w:name="_Toc74296995"/>
+      <w:bookmarkStart w:id="69" w:name="_Toc73604654"/>
       <w:r>
         <w:rPr>
           <w:rFonts w:asciiTheme="minorHAnsi" w:eastAsiaTheme="minorEastAsia" w:hAnsiTheme="minorHAnsi" w:cstheme="minorBidi"/>
@@ -9893,7 +9908,7 @@
         </w:rPr>
         <w:t>requesting the removal of a member’s details from the database. Create a membership page to add new records to a membership database</w:t>
       </w:r>
-      <w:bookmarkEnd w:id="69"/>
+      <w:bookmarkEnd w:id="68"/>
     </w:p>
     <w:p>
       <w:pPr>
@@ -9919,7 +9934,7 @@
         <w:tab/>
         <w:t>Out of Scope</w:t>
       </w:r>
-      <w:bookmarkEnd w:id="68"/>
+      <w:bookmarkEnd w:id="69"/>
       <w:bookmarkEnd w:id="70"/>
     </w:p>
     <w:p>
@@ -11109,6 +11124,7 @@
           <w:showingPlcHdr/>
           <w15:appearance w15:val="hidden"/>
         </w:sdtPr>
+        <w:sdtEndPr/>
         <w:sdtContent>
           <w:r>
             <w:rPr>
@@ -11232,6 +11248,7 @@
         <w:showingPlcHdr/>
         <w15:appearance w15:val="hidden"/>
       </w:sdtPr>
+      <w:sdtEndPr/>
       <w:sdtContent>
         <w:p>
           <w:pPr>
@@ -11503,7 +11520,7 @@
           <w:bCs/>
           <w:color w:val="auto"/>
         </w:rPr>
-        <w:t>Kyle Chamberlain Presented as SCRUM Master with Bayley Wise as an attendee</w:t>
+        <w:t xml:space="preserve">Bayley Wise </w:t>
       </w:r>
       <w:r>
         <w:rPr>
@@ -11512,6 +11529,33 @@
           <w:bCs/>
           <w:color w:val="auto"/>
         </w:rPr>
+        <w:t xml:space="preserve">Presented as SCRUM Master with </w:t>
+      </w:r>
+      <w:r>
+        <w:rPr>
+          <w:rFonts w:cstheme="minorHAnsi"/>
+          <w:b w:val="0"/>
+          <w:bCs/>
+          <w:color w:val="auto"/>
+        </w:rPr>
+        <w:t xml:space="preserve">Kyle Chamberlain </w:t>
+      </w:r>
+      <w:r>
+        <w:rPr>
+          <w:rFonts w:cstheme="minorHAnsi"/>
+          <w:b w:val="0"/>
+          <w:bCs/>
+          <w:color w:val="auto"/>
+        </w:rPr>
+        <w:t>as an attendee</w:t>
+      </w:r>
+      <w:r>
+        <w:rPr>
+          <w:rFonts w:cstheme="minorHAnsi"/>
+          <w:b w:val="0"/>
+          <w:bCs/>
+          <w:color w:val="auto"/>
+        </w:rPr>
         <w:t>.</w:t>
       </w:r>
     </w:p>
@@ -11524,6 +11568,579 @@
           <w:color w:val="auto"/>
         </w:rPr>
       </w:pPr>
+    </w:p>
+    <w:p>
+      <w:pPr>
+        <w:pStyle w:val="Heading1"/>
+        <w:rPr>
+          <w:b w:val="0"/>
+          <w:bCs/>
+          <w:color w:val="auto"/>
+        </w:rPr>
+      </w:pPr>
+      <w:r>
+        <w:rPr>
+          <w:b w:val="0"/>
+          <w:bCs/>
+          <w:color w:val="auto"/>
+        </w:rPr>
+        <w:t>Project Management</w:t>
+      </w:r>
+    </w:p>
+    <w:p>
+      <w:pPr>
+        <w:pStyle w:val="Heading2"/>
+        <w:rPr>
+          <w:color w:val="auto"/>
+        </w:rPr>
+      </w:pPr>
+      <w:r>
+        <w:rPr>
+          <w:color w:val="auto"/>
+        </w:rPr>
+        <w:t>Gannt Chart</w:t>
+      </w:r>
+    </w:p>
+    <w:p>
+      <w:pPr>
+        <w:keepNext/>
+      </w:pPr>
+      <w:r>
+        <w:rPr>
+          <w:noProof/>
+        </w:rPr>
+        <w:drawing>
+          <wp:inline distT="0" distB="0" distL="0" distR="0" wp14:anchorId="23EF15DA" wp14:editId="262612B4">
+            <wp:extent cx="6286500" cy="1779783"/>
+            <wp:effectExtent l="0" t="0" r="0" b="0"/>
+            <wp:docPr id="3" name="Picture 3"/>
+            <wp:cNvGraphicFramePr>
+              <a:graphicFrameLocks xmlns:a="http://schemas.openxmlformats.org/drawingml/2006/main" noChangeAspect="1"/>
+            </wp:cNvGraphicFramePr>
+            <a:graphic xmlns:a="http://schemas.openxmlformats.org/drawingml/2006/main">
+              <a:graphicData uri="http://schemas.openxmlformats.org/drawingml/2006/picture">
+                <pic:pic xmlns:pic="http://schemas.openxmlformats.org/drawingml/2006/picture">
+                  <pic:nvPicPr>
+                    <pic:cNvPr id="1" name=""/>
+                    <pic:cNvPicPr/>
+                  </pic:nvPicPr>
+                  <pic:blipFill>
+                    <a:blip r:embed="rId16"/>
+                    <a:stretch>
+                      <a:fillRect/>
+                    </a:stretch>
+                  </pic:blipFill>
+                  <pic:spPr>
+                    <a:xfrm>
+                      <a:off x="0" y="0"/>
+                      <a:ext cx="6346451" cy="1796756"/>
+                    </a:xfrm>
+                    <a:prstGeom prst="rect">
+                      <a:avLst/>
+                    </a:prstGeom>
+                  </pic:spPr>
+                </pic:pic>
+              </a:graphicData>
+            </a:graphic>
+          </wp:inline>
+        </w:drawing>
+      </w:r>
+    </w:p>
+    <w:p>
+      <w:pPr>
+        <w:pStyle w:val="Caption"/>
+      </w:pPr>
+      <w:r>
+        <w:t xml:space="preserve">Figure </w:t>
+      </w:r>
+      <w:r>
+        <w:fldChar w:fldCharType="begin"/>
+      </w:r>
+      <w:r>
+        <w:instrText xml:space="preserve"> SEQ Figure \* ARABIC </w:instrText>
+      </w:r>
+      <w:r>
+        <w:fldChar w:fldCharType="separate"/>
+      </w:r>
+      <w:r>
+        <w:rPr>
+          <w:noProof/>
+        </w:rPr>
+        <w:t>1</w:t>
+      </w:r>
+      <w:r>
+        <w:rPr>
+          <w:noProof/>
+        </w:rPr>
+        <w:fldChar w:fldCharType="end"/>
+      </w:r>
+      <w:r>
+        <w:t xml:space="preserve"> - Project Management for sprint </w:t>
+      </w:r>
+      <w:r>
+        <w:t>Two</w:t>
+      </w:r>
+    </w:p>
+    <w:p>
+      <w:pPr>
+        <w:pStyle w:val="Heading2"/>
+        <w:rPr>
+          <w:color w:val="auto"/>
+        </w:rPr>
+      </w:pPr>
+      <w:r>
+        <w:rPr>
+          <w:color w:val="auto"/>
+        </w:rPr>
+        <w:lastRenderedPageBreak/>
+        <w:t>Trello (Kanban Board)</w:t>
+      </w:r>
+    </w:p>
+    <w:p>
+      <w:pPr>
+        <w:rPr>
+          <w:b w:val="0"/>
+          <w:bCs/>
+          <w:color w:val="auto"/>
+        </w:rPr>
+      </w:pPr>
+      <w:r>
+        <w:rPr>
+          <w:b w:val="0"/>
+          <w:bCs/>
+          <w:noProof/>
+        </w:rPr>
+        <w:drawing>
+          <wp:anchor distT="0" distB="0" distL="114300" distR="114300" simplePos="0" relativeHeight="251683840" behindDoc="0" locked="0" layoutInCell="1" allowOverlap="1" wp14:anchorId="1DA85A4F" wp14:editId="5E9D5726">
+            <wp:simplePos x="0" y="0"/>
+            <wp:positionH relativeFrom="column">
+              <wp:posOffset>1905</wp:posOffset>
+            </wp:positionH>
+            <wp:positionV relativeFrom="paragraph">
+              <wp:posOffset>1270</wp:posOffset>
+            </wp:positionV>
+            <wp:extent cx="2868343" cy="5353050"/>
+            <wp:effectExtent l="0" t="0" r="8255" b="0"/>
+            <wp:wrapSquare wrapText="bothSides"/>
+            <wp:docPr id="5" name="Picture 5"/>
+            <wp:cNvGraphicFramePr>
+              <a:graphicFrameLocks xmlns:a="http://schemas.openxmlformats.org/drawingml/2006/main" noChangeAspect="1"/>
+            </wp:cNvGraphicFramePr>
+            <a:graphic xmlns:a="http://schemas.openxmlformats.org/drawingml/2006/main">
+              <a:graphicData uri="http://schemas.openxmlformats.org/drawingml/2006/picture">
+                <pic:pic xmlns:pic="http://schemas.openxmlformats.org/drawingml/2006/picture">
+                  <pic:nvPicPr>
+                    <pic:cNvPr id="1" name=""/>
+                    <pic:cNvPicPr/>
+                  </pic:nvPicPr>
+                  <pic:blipFill>
+                    <a:blip r:embed="rId17" cstate="print">
+                      <a:extLst>
+                        <a:ext uri="{28A0092B-C50C-407E-A947-70E740481C1C}">
+                          <a14:useLocalDpi xmlns:a14="http://schemas.microsoft.com/office/drawing/2010/main" val="0"/>
+                        </a:ext>
+                      </a:extLst>
+                    </a:blip>
+                    <a:stretch>
+                      <a:fillRect/>
+                    </a:stretch>
+                  </pic:blipFill>
+                  <pic:spPr>
+                    <a:xfrm>
+                      <a:off x="0" y="0"/>
+                      <a:ext cx="2868343" cy="5353050"/>
+                    </a:xfrm>
+                    <a:prstGeom prst="rect">
+                      <a:avLst/>
+                    </a:prstGeom>
+                  </pic:spPr>
+                </pic:pic>
+              </a:graphicData>
+            </a:graphic>
+          </wp:anchor>
+        </w:drawing>
+      </w:r>
+      <w:r>
+        <w:rPr>
+          <w:b w:val="0"/>
+          <w:bCs/>
+          <w:color w:val="auto"/>
+        </w:rPr>
+        <w:t xml:space="preserve">This is the collaborative environment called Trello and includes </w:t>
+      </w:r>
+      <w:proofErr w:type="gramStart"/>
+      <w:r>
+        <w:rPr>
+          <w:b w:val="0"/>
+          <w:bCs/>
+          <w:color w:val="auto"/>
+        </w:rPr>
+        <w:t>all of</w:t>
+      </w:r>
+      <w:proofErr w:type="gramEnd"/>
+      <w:r>
+        <w:rPr>
+          <w:b w:val="0"/>
+          <w:bCs/>
+          <w:color w:val="auto"/>
+        </w:rPr>
+        <w:t xml:space="preserve"> the issues left to do.</w:t>
+      </w:r>
+    </w:p>
+    <w:p>
+      <w:pPr>
+        <w:spacing w:after="200"/>
+        <w:rPr>
+          <w:b w:val="0"/>
+          <w:bCs/>
+          <w:color w:val="auto"/>
+        </w:rPr>
+      </w:pPr>
+      <w:r>
+        <w:rPr>
+          <w:b w:val="0"/>
+          <w:bCs/>
+          <w:color w:val="auto"/>
+        </w:rPr>
+        <w:br/>
+      </w:r>
+    </w:p>
+    <w:p>
+      <w:pPr>
+        <w:spacing w:after="200"/>
+        <w:rPr>
+          <w:b w:val="0"/>
+          <w:bCs/>
+          <w:color w:val="auto"/>
+        </w:rPr>
+      </w:pPr>
+      <w:r>
+        <w:rPr>
+          <w:b w:val="0"/>
+          <w:bCs/>
+          <w:color w:val="auto"/>
+        </w:rPr>
+        <w:br w:type="page"/>
+      </w:r>
+    </w:p>
+    <w:p>
+      <w:pPr>
+        <w:pStyle w:val="Heading1"/>
+        <w:rPr>
+          <w:b w:val="0"/>
+          <w:bCs/>
+          <w:color w:val="auto"/>
+        </w:rPr>
+      </w:pPr>
+      <w:r>
+        <w:rPr>
+          <w:b w:val="0"/>
+          <w:bCs/>
+          <w:color w:val="auto"/>
+        </w:rPr>
+        <w:lastRenderedPageBreak/>
+        <w:t>Client meeting Notes</w:t>
+      </w:r>
+    </w:p>
+    <w:p>
+      <w:pPr>
+        <w:rPr>
+          <w:rFonts w:asciiTheme="majorHAnsi" w:eastAsiaTheme="majorEastAsia" w:hAnsiTheme="majorHAnsi" w:cstheme="majorBidi"/>
+          <w:b w:val="0"/>
+          <w:bCs/>
+          <w:color w:val="auto"/>
+          <w:sz w:val="52"/>
+          <w:szCs w:val="32"/>
+        </w:rPr>
+      </w:pPr>
+      <w:r>
+        <w:rPr>
+          <w:b w:val="0"/>
+          <w:bCs/>
+          <w:color w:val="auto"/>
+          <w:lang w:val="en-AU" w:eastAsia="en-AU"/>
+        </w:rPr>
+        <w:t xml:space="preserve">- </w:t>
+      </w:r>
+      <w:r>
+        <w:rPr>
+          <w:b w:val="0"/>
+          <w:bCs/>
+          <w:color w:val="auto"/>
+          <w:lang w:val="en-AU" w:eastAsia="en-AU"/>
+        </w:rPr>
+        <w:t>he gets it (</w:t>
+      </w:r>
+      <w:proofErr w:type="spellStart"/>
+      <w:r>
+        <w:rPr>
+          <w:b w:val="0"/>
+          <w:bCs/>
+          <w:color w:val="auto"/>
+          <w:lang w:val="en-AU" w:eastAsia="en-AU"/>
+        </w:rPr>
+        <w:t>Apdaptive</w:t>
+      </w:r>
+      <w:proofErr w:type="spellEnd"/>
+      <w:r>
+        <w:rPr>
+          <w:b w:val="0"/>
+          <w:bCs/>
+          <w:color w:val="auto"/>
+          <w:lang w:val="en-AU" w:eastAsia="en-AU"/>
+        </w:rPr>
+        <w:t xml:space="preserve"> vs responsive)</w:t>
+      </w:r>
+    </w:p>
+    <w:p>
+      <w:pPr>
+        <w:tabs>
+          <w:tab w:val="left" w:pos="916"/>
+          <w:tab w:val="left" w:pos="1832"/>
+          <w:tab w:val="left" w:pos="2748"/>
+          <w:tab w:val="left" w:pos="3664"/>
+          <w:tab w:val="left" w:pos="4580"/>
+          <w:tab w:val="left" w:pos="5496"/>
+          <w:tab w:val="left" w:pos="6412"/>
+          <w:tab w:val="left" w:pos="7328"/>
+          <w:tab w:val="left" w:pos="8244"/>
+          <w:tab w:val="left" w:pos="9160"/>
+          <w:tab w:val="left" w:pos="10076"/>
+          <w:tab w:val="left" w:pos="10992"/>
+          <w:tab w:val="left" w:pos="11908"/>
+          <w:tab w:val="left" w:pos="12824"/>
+          <w:tab w:val="left" w:pos="13740"/>
+          <w:tab w:val="left" w:pos="14656"/>
+        </w:tabs>
+        <w:spacing w:line="240" w:lineRule="auto"/>
+        <w:rPr>
+          <w:rFonts w:eastAsia="Times New Roman" w:cstheme="minorHAnsi"/>
+          <w:b w:val="0"/>
+          <w:color w:val="auto"/>
+          <w:szCs w:val="28"/>
+          <w:lang w:val="en-AU" w:eastAsia="en-AU"/>
+        </w:rPr>
+      </w:pPr>
+      <w:r>
+        <w:rPr>
+          <w:rFonts w:eastAsia="Times New Roman" w:cstheme="minorHAnsi"/>
+          <w:b w:val="0"/>
+          <w:color w:val="auto"/>
+          <w:szCs w:val="28"/>
+          <w:lang w:val="en-AU" w:eastAsia="en-AU"/>
+        </w:rPr>
+        <w:t>- does</w:t>
+      </w:r>
+      <w:r>
+        <w:rPr>
+          <w:rFonts w:eastAsia="Times New Roman" w:cstheme="minorHAnsi"/>
+          <w:b w:val="0"/>
+          <w:color w:val="auto"/>
+          <w:szCs w:val="28"/>
+          <w:lang w:val="en-AU" w:eastAsia="en-AU"/>
+        </w:rPr>
+        <w:t xml:space="preserve"> </w:t>
+      </w:r>
+      <w:r>
+        <w:rPr>
+          <w:rFonts w:eastAsia="Times New Roman" w:cstheme="minorHAnsi"/>
+          <w:b w:val="0"/>
+          <w:color w:val="auto"/>
+          <w:szCs w:val="28"/>
+          <w:lang w:val="en-AU" w:eastAsia="en-AU"/>
+        </w:rPr>
+        <w:t>not like top 10. can't see it all on the one screen. (Wants to see table)</w:t>
+      </w:r>
+    </w:p>
+    <w:p>
+      <w:pPr>
+        <w:tabs>
+          <w:tab w:val="left" w:pos="916"/>
+          <w:tab w:val="left" w:pos="1832"/>
+          <w:tab w:val="left" w:pos="2748"/>
+          <w:tab w:val="left" w:pos="3664"/>
+          <w:tab w:val="left" w:pos="4580"/>
+          <w:tab w:val="left" w:pos="5496"/>
+          <w:tab w:val="left" w:pos="6412"/>
+          <w:tab w:val="left" w:pos="7328"/>
+          <w:tab w:val="left" w:pos="8244"/>
+          <w:tab w:val="left" w:pos="9160"/>
+          <w:tab w:val="left" w:pos="10076"/>
+          <w:tab w:val="left" w:pos="10992"/>
+          <w:tab w:val="left" w:pos="11908"/>
+          <w:tab w:val="left" w:pos="12824"/>
+          <w:tab w:val="left" w:pos="13740"/>
+          <w:tab w:val="left" w:pos="14656"/>
+        </w:tabs>
+        <w:spacing w:line="240" w:lineRule="auto"/>
+        <w:rPr>
+          <w:rFonts w:eastAsia="Times New Roman" w:cstheme="minorHAnsi"/>
+          <w:b w:val="0"/>
+          <w:color w:val="auto"/>
+          <w:szCs w:val="28"/>
+          <w:lang w:val="en-AU" w:eastAsia="en-AU"/>
+        </w:rPr>
+      </w:pPr>
+    </w:p>
+    <w:p>
+      <w:pPr>
+        <w:tabs>
+          <w:tab w:val="left" w:pos="916"/>
+          <w:tab w:val="left" w:pos="1832"/>
+          <w:tab w:val="left" w:pos="2748"/>
+          <w:tab w:val="left" w:pos="3664"/>
+          <w:tab w:val="left" w:pos="4580"/>
+          <w:tab w:val="left" w:pos="5496"/>
+          <w:tab w:val="left" w:pos="6412"/>
+          <w:tab w:val="left" w:pos="7328"/>
+          <w:tab w:val="left" w:pos="8244"/>
+          <w:tab w:val="left" w:pos="9160"/>
+          <w:tab w:val="left" w:pos="10076"/>
+          <w:tab w:val="left" w:pos="10992"/>
+          <w:tab w:val="left" w:pos="11908"/>
+          <w:tab w:val="left" w:pos="12824"/>
+          <w:tab w:val="left" w:pos="13740"/>
+          <w:tab w:val="left" w:pos="14656"/>
+        </w:tabs>
+        <w:spacing w:line="240" w:lineRule="auto"/>
+        <w:rPr>
+          <w:rFonts w:eastAsia="Times New Roman" w:cstheme="minorHAnsi"/>
+          <w:b w:val="0"/>
+          <w:color w:val="auto"/>
+          <w:szCs w:val="28"/>
+          <w:lang w:val="en-AU" w:eastAsia="en-AU"/>
+        </w:rPr>
+      </w:pPr>
+      <w:r>
+        <w:rPr>
+          <w:rFonts w:eastAsia="Times New Roman" w:cstheme="minorHAnsi"/>
+          <w:b w:val="0"/>
+          <w:color w:val="auto"/>
+          <w:szCs w:val="28"/>
+          <w:lang w:val="en-AU" w:eastAsia="en-AU"/>
+        </w:rPr>
+        <w:t>Wants</w:t>
+      </w:r>
+    </w:p>
+    <w:p>
+      <w:pPr>
+        <w:tabs>
+          <w:tab w:val="left" w:pos="916"/>
+          <w:tab w:val="left" w:pos="1832"/>
+          <w:tab w:val="left" w:pos="2748"/>
+          <w:tab w:val="left" w:pos="3664"/>
+          <w:tab w:val="left" w:pos="4580"/>
+          <w:tab w:val="left" w:pos="5496"/>
+          <w:tab w:val="left" w:pos="6412"/>
+          <w:tab w:val="left" w:pos="7328"/>
+          <w:tab w:val="left" w:pos="8244"/>
+          <w:tab w:val="left" w:pos="9160"/>
+          <w:tab w:val="left" w:pos="10076"/>
+          <w:tab w:val="left" w:pos="10992"/>
+          <w:tab w:val="left" w:pos="11908"/>
+          <w:tab w:val="left" w:pos="12824"/>
+          <w:tab w:val="left" w:pos="13740"/>
+          <w:tab w:val="left" w:pos="14656"/>
+        </w:tabs>
+        <w:spacing w:line="240" w:lineRule="auto"/>
+        <w:rPr>
+          <w:rFonts w:eastAsia="Times New Roman" w:cstheme="minorHAnsi"/>
+          <w:b w:val="0"/>
+          <w:color w:val="auto"/>
+          <w:szCs w:val="28"/>
+          <w:lang w:val="en-AU" w:eastAsia="en-AU"/>
+        </w:rPr>
+      </w:pPr>
+      <w:r>
+        <w:rPr>
+          <w:rFonts w:eastAsia="Times New Roman" w:cstheme="minorHAnsi"/>
+          <w:b w:val="0"/>
+          <w:color w:val="auto"/>
+          <w:szCs w:val="28"/>
+          <w:lang w:val="en-AU" w:eastAsia="en-AU"/>
+        </w:rPr>
+        <w:t>- admin portal</w:t>
+      </w:r>
+    </w:p>
+    <w:p>
+      <w:pPr>
+        <w:tabs>
+          <w:tab w:val="left" w:pos="916"/>
+          <w:tab w:val="left" w:pos="1832"/>
+          <w:tab w:val="left" w:pos="2748"/>
+          <w:tab w:val="left" w:pos="3664"/>
+          <w:tab w:val="left" w:pos="4580"/>
+          <w:tab w:val="left" w:pos="5496"/>
+          <w:tab w:val="left" w:pos="6412"/>
+          <w:tab w:val="left" w:pos="7328"/>
+          <w:tab w:val="left" w:pos="8244"/>
+          <w:tab w:val="left" w:pos="9160"/>
+          <w:tab w:val="left" w:pos="10076"/>
+          <w:tab w:val="left" w:pos="10992"/>
+          <w:tab w:val="left" w:pos="11908"/>
+          <w:tab w:val="left" w:pos="12824"/>
+          <w:tab w:val="left" w:pos="13740"/>
+          <w:tab w:val="left" w:pos="14656"/>
+        </w:tabs>
+        <w:spacing w:line="240" w:lineRule="auto"/>
+        <w:rPr>
+          <w:rFonts w:eastAsia="Times New Roman" w:cstheme="minorHAnsi"/>
+          <w:b w:val="0"/>
+          <w:color w:val="auto"/>
+          <w:szCs w:val="28"/>
+          <w:lang w:val="en-AU" w:eastAsia="en-AU"/>
+        </w:rPr>
+      </w:pPr>
+      <w:r>
+        <w:rPr>
+          <w:rFonts w:eastAsia="Times New Roman" w:cstheme="minorHAnsi"/>
+          <w:b w:val="0"/>
+          <w:color w:val="auto"/>
+          <w:szCs w:val="28"/>
+          <w:lang w:val="en-AU" w:eastAsia="en-AU"/>
+        </w:rPr>
+        <w:t xml:space="preserve">- capture newsletters. user sign up to send users junk mail. </w:t>
+      </w:r>
+    </w:p>
+    <w:p>
+      <w:pPr>
+        <w:tabs>
+          <w:tab w:val="left" w:pos="916"/>
+          <w:tab w:val="left" w:pos="1832"/>
+          <w:tab w:val="left" w:pos="2748"/>
+          <w:tab w:val="left" w:pos="3664"/>
+          <w:tab w:val="left" w:pos="4580"/>
+          <w:tab w:val="left" w:pos="5496"/>
+          <w:tab w:val="left" w:pos="6412"/>
+          <w:tab w:val="left" w:pos="7328"/>
+          <w:tab w:val="left" w:pos="8244"/>
+          <w:tab w:val="left" w:pos="9160"/>
+          <w:tab w:val="left" w:pos="10076"/>
+          <w:tab w:val="left" w:pos="10992"/>
+          <w:tab w:val="left" w:pos="11908"/>
+          <w:tab w:val="left" w:pos="12824"/>
+          <w:tab w:val="left" w:pos="13740"/>
+          <w:tab w:val="left" w:pos="14656"/>
+        </w:tabs>
+        <w:spacing w:line="240" w:lineRule="auto"/>
+        <w:rPr>
+          <w:rFonts w:eastAsia="Times New Roman" w:cstheme="minorHAnsi"/>
+          <w:b w:val="0"/>
+          <w:color w:val="auto"/>
+          <w:szCs w:val="28"/>
+          <w:lang w:val="en-AU" w:eastAsia="en-AU"/>
+        </w:rPr>
+      </w:pPr>
+      <w:r>
+        <w:rPr>
+          <w:rFonts w:eastAsia="Times New Roman" w:cstheme="minorHAnsi"/>
+          <w:b w:val="0"/>
+          <w:color w:val="auto"/>
+          <w:szCs w:val="28"/>
+          <w:lang w:val="en-AU" w:eastAsia="en-AU"/>
+        </w:rPr>
+        <w:t>- report on code optimisers (performance tools) man</w:t>
+      </w:r>
     </w:p>
     <w:p>
       <w:pPr>
@@ -13986,7 +14603,7 @@
     <w:charset w:val="00"/>
     <w:family w:val="swiss"/>
     <w:pitch w:val="variable"/>
-    <w:sig w:usb0="E0002AFF" w:usb1="4000ACFF" w:usb2="00000001" w:usb3="00000000" w:csb0="000001FF" w:csb1="00000000"/>
+    <w:sig w:usb0="E4002EFF" w:usb1="C000247B" w:usb2="00000009" w:usb3="00000000" w:csb0="000001FF" w:csb1="00000000"/>
   </w:font>
   <w:font w:name="Courier New">
     <w:panose1 w:val="02070309020205020404"/>
@@ -14000,7 +14617,7 @@
     <w:charset w:val="00"/>
     <w:family w:val="roman"/>
     <w:pitch w:val="variable"/>
-    <w:sig w:usb0="E0002AFF" w:usb1="C0007841" w:usb2="00000009" w:usb3="00000000" w:csb0="000001FF" w:csb1="00000000"/>
+    <w:sig w:usb0="E0002EFF" w:usb1="C000785B" w:usb2="00000009" w:usb3="00000000" w:csb0="000001FF" w:csb1="00000000"/>
   </w:font>
   <w:font w:name="Wingdings">
     <w:panose1 w:val="05000000000000000000"/>
@@ -14029,7 +14646,7 @@
     <w:charset w:val="00"/>
     <w:family w:val="swiss"/>
     <w:pitch w:val="variable"/>
-    <w:sig w:usb0="E0002AFF" w:usb1="C0007843" w:usb2="00000009" w:usb3="00000000" w:csb0="000001FF" w:csb1="00000000"/>
+    <w:sig w:usb0="E0002EFF" w:usb1="C000785B" w:usb2="00000009" w:usb3="00000000" w:csb0="000001FF" w:csb1="00000000"/>
   </w:font>
   <w:font w:name="MS Gothic">
     <w:altName w:val="ＭＳ ゴシック"/>
@@ -14075,8 +14692,10 @@
     <w:rsid w:val="00077BBB"/>
     <w:rsid w:val="00180E9A"/>
     <w:rsid w:val="001824F3"/>
+    <w:rsid w:val="001A1293"/>
     <w:rsid w:val="00274756"/>
     <w:rsid w:val="003D7964"/>
+    <w:rsid w:val="00420B1A"/>
     <w:rsid w:val="005A677E"/>
     <w:rsid w:val="00650905"/>
     <w:rsid w:val="006664A4"/>

</xml_diff>